<commit_message>
Draft TA Bab III
</commit_message>
<xml_diff>
--- a/TERKIRIM/DOKUMEN TA/PROPOSAL TA BAB I.docx
+++ b/TERKIRIM/DOKUMEN TA/PROPOSAL TA BAB I.docx
@@ -575,7 +575,24 @@
           <w:sz w:val="24"/>
           <w:szCs w:val="24"/>
         </w:rPr>
-        <w:t>MASIM ini berbahan baku makaroni dengan beraneka rasa seperti coklat, matcha</w:t>
+        <w:t>MASIM ini berbahan baku makaroni dengan beraneka rasa seperti cok</w:t>
+      </w:r>
+      <w:r>
+        <w:rPr>
+          <w:rFonts w:ascii="Times New Roman" w:hAnsi="Times New Roman"/>
+          <w:sz w:val="24"/>
+          <w:szCs w:val="24"/>
+          <w:lang w:val="en-US"/>
+        </w:rPr>
+        <w:t>e</w:t>
+      </w:r>
+      <w:r>
+        <w:rPr>
+          <w:rFonts w:ascii="Times New Roman" w:hAnsi="Times New Roman"/>
+          <w:sz w:val="24"/>
+          <w:szCs w:val="24"/>
+        </w:rPr>
+        <w:t>lat, matcha</w:t>
       </w:r>
       <w:r>
         <w:rPr>
@@ -1237,27 +1254,7 @@
           <w:szCs w:val="24"/>
           <w:lang w:val="en-US"/>
         </w:rPr>
-        <w:t xml:space="preserve">Berdasarkan latar belakang yang telah </w:t>
-      </w:r>
-      <w:proofErr w:type="gramStart"/>
-      <w:r>
-        <w:rPr>
-          <w:rFonts w:ascii="Times New Roman" w:hAnsi="Times New Roman" w:cs="Times New Roman"/>
-          <w:sz w:val="24"/>
-          <w:szCs w:val="24"/>
-          <w:lang w:val="en-US"/>
-        </w:rPr>
-        <w:t>diuraikan ,</w:t>
-      </w:r>
-      <w:proofErr w:type="gramEnd"/>
-      <w:r>
-        <w:rPr>
-          <w:rFonts w:ascii="Times New Roman" w:hAnsi="Times New Roman" w:cs="Times New Roman"/>
-          <w:sz w:val="24"/>
-          <w:szCs w:val="24"/>
-          <w:lang w:val="en-US"/>
-        </w:rPr>
-        <w:t xml:space="preserve"> maka penulis mengidentifikasi masalah yang akan diteliti, yaitu :</w:t>
+        <w:t>Berdasarkan latar belakang yang telah diuraikan, maka penulis mengidentifikasi masalah yang akan diteliti, yaitu:</w:t>
       </w:r>
     </w:p>
     <w:p>
@@ -1334,7 +1331,25 @@
           <w:szCs w:val="24"/>
           <w:lang w:val="en-US"/>
         </w:rPr>
-        <w:t xml:space="preserve"> Usaha Makaroni Masim berbasis </w:t>
+        <w:t xml:space="preserve"> </w:t>
+      </w:r>
+      <w:r>
+        <w:rPr>
+          <w:rFonts w:ascii="Times New Roman" w:hAnsi="Times New Roman" w:cs="Times New Roman"/>
+          <w:sz w:val="24"/>
+          <w:szCs w:val="24"/>
+          <w:lang w:val="en-US"/>
+        </w:rPr>
+        <w:t>u</w:t>
+      </w:r>
+      <w:r>
+        <w:rPr>
+          <w:rFonts w:ascii="Times New Roman" w:hAnsi="Times New Roman" w:cs="Times New Roman"/>
+          <w:sz w:val="24"/>
+          <w:szCs w:val="24"/>
+          <w:lang w:val="en-US"/>
+        </w:rPr>
+        <w:t xml:space="preserve">saha Makaroni Masim berbasis </w:t>
       </w:r>
       <w:r>
         <w:rPr>
@@ -1383,7 +1398,27 @@
           <w:szCs w:val="24"/>
           <w:lang w:val="en-US"/>
         </w:rPr>
-        <w:t>spring boot</w:t>
+        <w:t>spring</w:t>
+      </w:r>
+      <w:r>
+        <w:rPr>
+          <w:rFonts w:ascii="Times New Roman" w:hAnsi="Times New Roman" w:cs="Times New Roman"/>
+          <w:i/>
+          <w:sz w:val="24"/>
+          <w:szCs w:val="24"/>
+          <w:lang w:val="en-US"/>
+        </w:rPr>
+        <w:t>-</w:t>
+      </w:r>
+      <w:r>
+        <w:rPr>
+          <w:rFonts w:ascii="Times New Roman" w:hAnsi="Times New Roman" w:cs="Times New Roman"/>
+          <w:i/>
+          <w:sz w:val="24"/>
+          <w:szCs w:val="24"/>
+          <w:lang w:val="en-US"/>
+        </w:rPr>
+        <w:t>boot</w:t>
       </w:r>
       <w:r>
         <w:rPr>
@@ -1668,76 +1703,56 @@
           <w:szCs w:val="24"/>
           <w:lang w:val="en-US"/>
         </w:rPr>
-        <w:t>elola keuangan perusahaan dengan menggunakan framework spring boot dan bahasa pemrograman java.</w:t>
+        <w:t xml:space="preserve">elola keuangan perusahaan dengan menggunakan </w:t>
+      </w:r>
+      <w:r>
+        <w:rPr>
+          <w:rFonts w:ascii="Times New Roman" w:hAnsi="Times New Roman" w:cs="Times New Roman"/>
+          <w:i/>
+          <w:iCs/>
+          <w:sz w:val="24"/>
+          <w:szCs w:val="24"/>
+          <w:lang w:val="en-US"/>
+        </w:rPr>
+        <w:t>framework spring</w:t>
+      </w:r>
+      <w:r>
+        <w:rPr>
+          <w:rFonts w:ascii="Times New Roman" w:hAnsi="Times New Roman" w:cs="Times New Roman"/>
+          <w:i/>
+          <w:iCs/>
+          <w:sz w:val="24"/>
+          <w:szCs w:val="24"/>
+          <w:lang w:val="en-US"/>
+        </w:rPr>
+        <w:t>-</w:t>
+      </w:r>
+      <w:r>
+        <w:rPr>
+          <w:rFonts w:ascii="Times New Roman" w:hAnsi="Times New Roman" w:cs="Times New Roman"/>
+          <w:i/>
+          <w:iCs/>
+          <w:sz w:val="24"/>
+          <w:szCs w:val="24"/>
+          <w:lang w:val="en-US"/>
+        </w:rPr>
+        <w:t>boot</w:t>
+      </w:r>
+      <w:r>
+        <w:rPr>
+          <w:rFonts w:ascii="Times New Roman" w:hAnsi="Times New Roman" w:cs="Times New Roman"/>
+          <w:sz w:val="24"/>
+          <w:szCs w:val="24"/>
+          <w:lang w:val="en-US"/>
+        </w:rPr>
+        <w:t xml:space="preserve"> dan bahasa pemrograman java.</w:t>
       </w:r>
     </w:p>
     <w:p>
       <w:pPr>
-        <w:pStyle w:val="ListParagraph"/>
         <w:tabs>
           <w:tab w:val="left" w:pos="567"/>
         </w:tabs>
-        <w:ind w:left="1440"/>
-        <w:jc w:val="both"/>
-        <w:rPr>
-          <w:rFonts w:ascii="Times New Roman" w:hAnsi="Times New Roman" w:cs="Times New Roman"/>
-          <w:sz w:val="24"/>
-          <w:szCs w:val="24"/>
-        </w:rPr>
-      </w:pPr>
-    </w:p>
-    <w:p>
-      <w:pPr>
-        <w:pStyle w:val="ListParagraph"/>
-        <w:tabs>
-          <w:tab w:val="left" w:pos="567"/>
-        </w:tabs>
-        <w:ind w:left="1440"/>
-        <w:jc w:val="both"/>
-        <w:rPr>
-          <w:rFonts w:ascii="Times New Roman" w:hAnsi="Times New Roman" w:cs="Times New Roman"/>
-          <w:sz w:val="24"/>
-          <w:szCs w:val="24"/>
-        </w:rPr>
-      </w:pPr>
-    </w:p>
-    <w:p>
-      <w:pPr>
-        <w:pStyle w:val="ListParagraph"/>
-        <w:tabs>
-          <w:tab w:val="left" w:pos="567"/>
-        </w:tabs>
-        <w:ind w:left="1440"/>
-        <w:jc w:val="both"/>
-        <w:rPr>
-          <w:rFonts w:ascii="Times New Roman" w:hAnsi="Times New Roman" w:cs="Times New Roman"/>
-          <w:sz w:val="24"/>
-          <w:szCs w:val="24"/>
-        </w:rPr>
-      </w:pPr>
-    </w:p>
-    <w:p>
-      <w:pPr>
-        <w:pStyle w:val="ListParagraph"/>
-        <w:tabs>
-          <w:tab w:val="left" w:pos="567"/>
-        </w:tabs>
-        <w:ind w:left="1440"/>
-        <w:jc w:val="both"/>
-        <w:rPr>
-          <w:rFonts w:ascii="Times New Roman" w:hAnsi="Times New Roman" w:cs="Times New Roman"/>
-          <w:sz w:val="24"/>
-          <w:szCs w:val="24"/>
-        </w:rPr>
-      </w:pPr>
-    </w:p>
-    <w:p>
-      <w:pPr>
-        <w:pStyle w:val="ListParagraph"/>
-        <w:tabs>
-          <w:tab w:val="left" w:pos="567"/>
-        </w:tabs>
-        <w:ind w:left="1440"/>
         <w:jc w:val="both"/>
         <w:rPr>
           <w:rFonts w:ascii="Times New Roman" w:hAnsi="Times New Roman" w:cs="Times New Roman"/>
@@ -1773,6 +1788,7 @@
           <w:sz w:val="24"/>
           <w:szCs w:val="24"/>
         </w:rPr>
+        <w:lastRenderedPageBreak/>
         <w:t>Tujuan</w:t>
       </w:r>
       <w:r>
@@ -2036,7 +2052,16 @@
           <w:szCs w:val="24"/>
           <w:lang w:val="en-US"/>
         </w:rPr>
-        <w:t xml:space="preserve"> dengan pembayaran secara online dengan cara </w:t>
+        <w:t xml:space="preserve"> dengan pembayaran secara online </w:t>
+      </w:r>
+      <w:r>
+        <w:rPr>
+          <w:rFonts w:ascii="Times New Roman" w:hAnsi="Times New Roman" w:cs="Times New Roman"/>
+          <w:sz w:val="24"/>
+          <w:szCs w:val="24"/>
+          <w:lang w:val="en-US"/>
+        </w:rPr>
+        <w:t xml:space="preserve">melalui </w:t>
       </w:r>
       <w:r>
         <w:rPr>
@@ -2485,7 +2510,7 @@
           <w:szCs w:val="24"/>
           <w:lang w:val="en-US"/>
         </w:rPr>
-        <w:t>ini hanya menangani transaksi pembayaran</w:t>
+        <w:t>ini menangani transaksi pembayaran</w:t>
       </w:r>
       <w:r>
         <w:rPr>
@@ -2760,7 +2785,6 @@
           <w:sz w:val="24"/>
           <w:szCs w:val="24"/>
         </w:rPr>
-        <w:lastRenderedPageBreak/>
         <w:t>Sistem yang dibahas melingkupi informasi tentang profil perusahaan, katalog produk, tran</w:t>
       </w:r>
       <w:r>
@@ -2786,15 +2810,52 @@
           <w:sz w:val="24"/>
           <w:szCs w:val="24"/>
         </w:rPr>
-        <w:t>kelola ongkir</w:t>
-      </w:r>
-      <w:r>
-        <w:rPr>
-          <w:rFonts w:ascii="Times New Roman" w:hAnsi="Times New Roman" w:cs="Times New Roman"/>
-          <w:sz w:val="24"/>
-          <w:szCs w:val="24"/>
-        </w:rPr>
-        <w:t xml:space="preserve"> dan laporan. </w:t>
+        <w:t xml:space="preserve">dan </w:t>
+      </w:r>
+      <w:r>
+        <w:rPr>
+          <w:rFonts w:ascii="Times New Roman" w:hAnsi="Times New Roman" w:cs="Times New Roman"/>
+          <w:i/>
+          <w:iCs/>
+          <w:sz w:val="24"/>
+          <w:szCs w:val="24"/>
+          <w:lang w:val="en-US"/>
+        </w:rPr>
+        <w:t>request</w:t>
+      </w:r>
+      <w:r>
+        <w:rPr>
+          <w:rFonts w:ascii="Times New Roman" w:hAnsi="Times New Roman" w:cs="Times New Roman"/>
+          <w:sz w:val="24"/>
+          <w:szCs w:val="24"/>
+          <w:lang w:val="en-US"/>
+        </w:rPr>
+        <w:t xml:space="preserve"> </w:t>
+      </w:r>
+      <w:r>
+        <w:rPr>
+          <w:rFonts w:ascii="Times New Roman" w:hAnsi="Times New Roman" w:cs="Times New Roman"/>
+          <w:sz w:val="24"/>
+          <w:szCs w:val="24"/>
+        </w:rPr>
+        <w:t>laporan</w:t>
+      </w:r>
+      <w:r>
+        <w:rPr>
+          <w:rFonts w:ascii="Times New Roman" w:hAnsi="Times New Roman" w:cs="Times New Roman"/>
+          <w:sz w:val="24"/>
+          <w:szCs w:val="24"/>
+          <w:lang w:val="en-US"/>
+        </w:rPr>
+        <w:t xml:space="preserve"> penjualan atau laporan laba rugi</w:t>
+      </w:r>
+      <w:r>
+        <w:rPr>
+          <w:rFonts w:ascii="Times New Roman" w:hAnsi="Times New Roman" w:cs="Times New Roman"/>
+          <w:sz w:val="24"/>
+          <w:szCs w:val="24"/>
+        </w:rPr>
+        <w:t xml:space="preserve">. </w:t>
       </w:r>
     </w:p>
     <w:p>
@@ -2825,6 +2886,7 @@
           <w:sz w:val="24"/>
           <w:szCs w:val="24"/>
         </w:rPr>
+        <w:lastRenderedPageBreak/>
         <w:t>Order</w:t>
       </w:r>
       <w:r>
@@ -2940,7 +3002,49 @@
           <w:szCs w:val="24"/>
           <w:lang w:val="en-US"/>
         </w:rPr>
-        <w:t xml:space="preserve">dengan Framework Spring Boot </w:t>
+        <w:t xml:space="preserve">dengan </w:t>
+      </w:r>
+      <w:r>
+        <w:rPr>
+          <w:rFonts w:ascii="Times New Roman" w:hAnsi="Times New Roman" w:cs="Times New Roman"/>
+          <w:i/>
+          <w:iCs/>
+          <w:sz w:val="24"/>
+          <w:szCs w:val="24"/>
+          <w:lang w:val="en-US"/>
+        </w:rPr>
+        <w:t>Framework Spring</w:t>
+      </w:r>
+      <w:r>
+        <w:rPr>
+          <w:rFonts w:ascii="Times New Roman" w:hAnsi="Times New Roman" w:cs="Times New Roman"/>
+          <w:i/>
+          <w:iCs/>
+          <w:sz w:val="24"/>
+          <w:szCs w:val="24"/>
+          <w:lang w:val="en-US"/>
+        </w:rPr>
+        <w:t>-</w:t>
+      </w:r>
+      <w:r>
+        <w:rPr>
+          <w:rFonts w:ascii="Times New Roman" w:hAnsi="Times New Roman" w:cs="Times New Roman"/>
+          <w:i/>
+          <w:iCs/>
+          <w:sz w:val="24"/>
+          <w:szCs w:val="24"/>
+          <w:lang w:val="en-US"/>
+        </w:rPr>
+        <w:t>Boot</w:t>
+      </w:r>
+      <w:r>
+        <w:rPr>
+          <w:rFonts w:ascii="Times New Roman" w:hAnsi="Times New Roman" w:cs="Times New Roman"/>
+          <w:sz w:val="24"/>
+          <w:szCs w:val="24"/>
+          <w:lang w:val="en-US"/>
+        </w:rPr>
+        <w:t xml:space="preserve"> </w:t>
       </w:r>
       <w:r>
         <w:rPr>
@@ -3504,7 +3608,6 @@
           <w:szCs w:val="24"/>
           <w:lang w:val="en-US"/>
         </w:rPr>
-        <w:lastRenderedPageBreak/>
         <w:t>Memberikan kemudahan dalam pemesanan</w:t>
       </w:r>
       <w:r>
@@ -3568,6 +3671,7 @@
           <w:sz w:val="24"/>
           <w:szCs w:val="24"/>
         </w:rPr>
+        <w:lastRenderedPageBreak/>
         <w:t>Mempermudah pembeli untuk melakukan transaksi tanpa harus bertatap muka secara langsung</w:t>
       </w:r>
       <w:r>
@@ -3998,7 +4102,25 @@
           <w:sz w:val="24"/>
           <w:szCs w:val="24"/>
         </w:rPr>
-        <w:t xml:space="preserve"> secara langsung via sosial media </w:t>
+        <w:t xml:space="preserve"> secara langsung </w:t>
+      </w:r>
+      <w:r>
+        <w:rPr>
+          <w:rFonts w:ascii="Times New Roman" w:hAnsi="Times New Roman" w:cs="Times New Roman"/>
+          <w:i/>
+          <w:iCs/>
+          <w:sz w:val="24"/>
+          <w:szCs w:val="24"/>
+        </w:rPr>
+        <w:t>via</w:t>
+      </w:r>
+      <w:r>
+        <w:rPr>
+          <w:rFonts w:ascii="Times New Roman" w:hAnsi="Times New Roman" w:cs="Times New Roman"/>
+          <w:sz w:val="24"/>
+          <w:szCs w:val="24"/>
+        </w:rPr>
+        <w:t xml:space="preserve"> sosial media </w:t>
       </w:r>
       <w:r>
         <w:rPr>
@@ -4074,16 +4196,25 @@
           <w:sz w:val="24"/>
           <w:szCs w:val="24"/>
         </w:rPr>
-        <w:t xml:space="preserve">Metode ini diperlukan sebagai bahan yang akan digunakan untuk referensi dalam penulisan karya ilmiah ini. Penulis mengumpulkan data dengan cara membaca literature di beberapa perpustakaan dan </w:t>
-      </w:r>
-      <w:r>
-        <w:rPr>
-          <w:rFonts w:ascii="Times New Roman" w:hAnsi="Times New Roman" w:cs="Times New Roman"/>
-          <w:sz w:val="24"/>
-          <w:szCs w:val="24"/>
-        </w:rPr>
-        <w:lastRenderedPageBreak/>
-        <w:t xml:space="preserve">menggunakan internet </w:t>
+        <w:t xml:space="preserve">Metode ini diperlukan sebagai bahan yang akan digunakan untuk referensi dalam penulisan karya ilmiah ini. Penulis mengumpulkan data dengan cara membaca </w:t>
+      </w:r>
+      <w:r>
+        <w:rPr>
+          <w:rFonts w:ascii="Times New Roman" w:hAnsi="Times New Roman" w:cs="Times New Roman"/>
+          <w:i/>
+          <w:iCs/>
+          <w:sz w:val="24"/>
+          <w:szCs w:val="24"/>
+        </w:rPr>
+        <w:t>literature</w:t>
+      </w:r>
+      <w:r>
+        <w:rPr>
+          <w:rFonts w:ascii="Times New Roman" w:hAnsi="Times New Roman" w:cs="Times New Roman"/>
+          <w:sz w:val="24"/>
+          <w:szCs w:val="24"/>
+        </w:rPr>
+        <w:t xml:space="preserve"> di beberapa perpustakaan dan menggunakan internet </w:t>
       </w:r>
       <w:r>
         <w:rPr>
@@ -4616,7 +4747,6 @@
           <w:szCs w:val="24"/>
           <w:lang w:val="en-US"/>
         </w:rPr>
-        <w:lastRenderedPageBreak/>
         <w:t xml:space="preserve">Gambar 1.1 </w:t>
       </w:r>
       <w:r>
@@ -4680,6 +4810,7 @@
           <w:szCs w:val="24"/>
           <w:lang w:eastAsia="id-ID"/>
         </w:rPr>
+        <w:lastRenderedPageBreak/>
         <w:tab/>
       </w:r>
       <w:r>
@@ -5258,7 +5389,6 @@
           <w:szCs w:val="24"/>
           <w:lang w:eastAsia="id-ID"/>
         </w:rPr>
-        <w:lastRenderedPageBreak/>
         <w:t xml:space="preserve">Tahap ini lebih pada </w:t>
       </w:r>
       <w:r>
@@ -5347,6 +5477,7 @@
           <w:szCs w:val="24"/>
           <w:lang w:eastAsia="id-ID"/>
         </w:rPr>
+        <w:lastRenderedPageBreak/>
         <w:tab/>
       </w:r>
       <w:r>
@@ -5357,7 +5488,47 @@
           <w:szCs w:val="24"/>
           <w:lang w:val="en-US" w:eastAsia="id-ID"/>
         </w:rPr>
-        <w:t>Akhir dari keempat fase ini adalah produk pernagkat lunak  yang sudah lengkap. Keempat fase pada RUP dijalankan secara berurutan dan iteratif dimana setiap iterasi dapt digunakan untuk memperbaiki iterasi sebelumnya.</w:t>
+        <w:t>Akhir dari keempat fase ini adalah produk pera</w:t>
+      </w:r>
+      <w:r>
+        <w:rPr>
+          <w:rFonts w:ascii="Times New Roman" w:hAnsi="Times New Roman"/>
+          <w:noProof/>
+          <w:sz w:val="24"/>
+          <w:szCs w:val="24"/>
+          <w:lang w:val="en-US" w:eastAsia="id-ID"/>
+        </w:rPr>
+        <w:t>n</w:t>
+      </w:r>
+      <w:r>
+        <w:rPr>
+          <w:rFonts w:ascii="Times New Roman" w:hAnsi="Times New Roman"/>
+          <w:noProof/>
+          <w:sz w:val="24"/>
+          <w:szCs w:val="24"/>
+          <w:lang w:val="en-US" w:eastAsia="id-ID"/>
+        </w:rPr>
+        <w:t>gkat lunak  yang sudah lengkap. Keempat fase pada RUP dijalankan secara berurutan dan iteratif dimana setiap iterasi dap</w:t>
+      </w:r>
+      <w:r>
+        <w:rPr>
+          <w:rFonts w:ascii="Times New Roman" w:hAnsi="Times New Roman"/>
+          <w:noProof/>
+          <w:sz w:val="24"/>
+          <w:szCs w:val="24"/>
+          <w:lang w:val="en-US" w:eastAsia="id-ID"/>
+        </w:rPr>
+        <w:t>a</w:t>
+      </w:r>
+      <w:r>
+        <w:rPr>
+          <w:rFonts w:ascii="Times New Roman" w:hAnsi="Times New Roman"/>
+          <w:noProof/>
+          <w:sz w:val="24"/>
+          <w:szCs w:val="24"/>
+          <w:lang w:val="en-US" w:eastAsia="id-ID"/>
+        </w:rPr>
+        <w:t>t digunakan untuk memperbaiki iterasi sebelumnya.</w:t>
       </w:r>
     </w:p>
     <w:p>
@@ -5910,6 +6081,7 @@
           <w:szCs w:val="24"/>
           <w:shd w:val="clear" w:color="auto" w:fill="FFFFFF"/>
         </w:rPr>
+        <w:lastRenderedPageBreak/>
         <w:tab/>
       </w:r>
       <w:r>
@@ -6684,6 +6856,7 @@
           <w:sz w:val="24"/>
           <w:szCs w:val="24"/>
         </w:rPr>
+        <w:lastRenderedPageBreak/>
         <w:t>Lokasi Dan Waktu Penelitian</w:t>
       </w:r>
     </w:p>

</xml_diff>